<commit_message>
doc: lint report s1
</commit_message>
<xml_diff>
--- a/reports/Student 1/Lint Report D03.docx
+++ b/reports/Student 1/Lint Report D03.docx
@@ -16,8 +16,13 @@
         <w:t>Informe</w:t>
       </w:r>
       <w:r>
-        <w:t xml:space="preserve"> de Linting</w:t>
-      </w:r>
+        <w:t xml:space="preserve"> de </w:t>
+      </w:r>
+      <w:proofErr w:type="spellStart"/>
+      <w:r>
+        <w:t>Linting</w:t>
+      </w:r>
+      <w:proofErr w:type="spellEnd"/>
     </w:p>
     <w:p/>
     <w:p/>
@@ -131,7 +136,15 @@
         <w:jc w:val="left"/>
       </w:pPr>
       <w:r>
-        <w:t>Joaquín González Ganfornina (</w:t>
+        <w:t xml:space="preserve">Joaquín González </w:t>
+      </w:r>
+      <w:proofErr w:type="spellStart"/>
+      <w:r>
+        <w:t>Ganfornina</w:t>
+      </w:r>
+      <w:proofErr w:type="spellEnd"/>
+      <w:r>
+        <w:t xml:space="preserve"> (</w:t>
       </w:r>
       <w:hyperlink r:id="rId11" w:history="1">
         <w:r>
@@ -223,9 +236,11 @@
       <w:r>
         <w:t xml:space="preserve">de </w:t>
       </w:r>
+      <w:proofErr w:type="gramStart"/>
       <w:r>
         <w:t>Abril</w:t>
       </w:r>
+      <w:proofErr w:type="gramEnd"/>
       <w:r>
         <w:t xml:space="preserve"> 2024</w:t>
       </w:r>
@@ -293,7 +308,7 @@
           <w:r>
             <w:fldChar w:fldCharType="separate"/>
           </w:r>
-          <w:hyperlink w:anchor="_Toc164945906" w:history="1">
+          <w:hyperlink w:anchor="_Toc164969475" w:history="1">
             <w:r>
               <w:rPr>
                 <w:rStyle w:val="Hipervnculo"/>
@@ -320,7 +335,7 @@
                 <w:noProof/>
                 <w:webHidden/>
               </w:rPr>
-              <w:instrText xml:space="preserve"> PAGEREF _Toc164945906 \h </w:instrText>
+              <w:instrText xml:space="preserve"> PAGEREF _Toc164969475 \h </w:instrText>
             </w:r>
             <w:r>
               <w:rPr>
@@ -365,7 +380,7 @@
               <w:lang w:eastAsia="es-ES"/>
             </w:rPr>
           </w:pPr>
-          <w:hyperlink w:anchor="_Toc164945907" w:history="1">
+          <w:hyperlink w:anchor="_Toc164969476" w:history="1">
             <w:r>
               <w:rPr>
                 <w:rStyle w:val="Hipervnculo"/>
@@ -392,7 +407,7 @@
                 <w:noProof/>
                 <w:webHidden/>
               </w:rPr>
-              <w:instrText xml:space="preserve"> PAGEREF _Toc164945907 \h </w:instrText>
+              <w:instrText xml:space="preserve"> PAGEREF _Toc164969476 \h </w:instrText>
             </w:r>
             <w:r>
               <w:rPr>
@@ -437,7 +452,7 @@
               <w:lang w:eastAsia="es-ES"/>
             </w:rPr>
           </w:pPr>
-          <w:hyperlink w:anchor="_Toc164945908" w:history="1">
+          <w:hyperlink w:anchor="_Toc164969477" w:history="1">
             <w:r>
               <w:rPr>
                 <w:rStyle w:val="Hipervnculo"/>
@@ -464,7 +479,7 @@
                 <w:noProof/>
                 <w:webHidden/>
               </w:rPr>
-              <w:instrText xml:space="preserve"> PAGEREF _Toc164945908 \h </w:instrText>
+              <w:instrText xml:space="preserve"> PAGEREF _Toc164969477 \h </w:instrText>
             </w:r>
             <w:r>
               <w:rPr>
@@ -509,7 +524,7 @@
               <w:lang w:eastAsia="es-ES"/>
             </w:rPr>
           </w:pPr>
-          <w:hyperlink w:anchor="_Toc164945909" w:history="1">
+          <w:hyperlink w:anchor="_Toc164969478" w:history="1">
             <w:r>
               <w:rPr>
                 <w:rStyle w:val="Hipervnculo"/>
@@ -536,7 +551,7 @@
                 <w:noProof/>
                 <w:webHidden/>
               </w:rPr>
-              <w:instrText xml:space="preserve"> PAGEREF _Toc164945909 \h </w:instrText>
+              <w:instrText xml:space="preserve"> PAGEREF _Toc164969478 \h </w:instrText>
             </w:r>
             <w:r>
               <w:rPr>
@@ -581,13 +596,13 @@
               <w:lang w:eastAsia="es-ES"/>
             </w:rPr>
           </w:pPr>
-          <w:hyperlink w:anchor="_Toc164945910" w:history="1">
+          <w:hyperlink w:anchor="_Toc164969479" w:history="1">
             <w:r>
               <w:rPr>
                 <w:rStyle w:val="Hipervnculo"/>
                 <w:noProof/>
               </w:rPr>
-              <w:t>Subcontenido 1</w:t>
+              <w:t>Literal repetido demasiadas veces</w:t>
             </w:r>
             <w:r>
               <w:rPr>
@@ -608,7 +623,7 @@
                 <w:noProof/>
                 <w:webHidden/>
               </w:rPr>
-              <w:instrText xml:space="preserve"> PAGEREF _Toc164945910 \h </w:instrText>
+              <w:instrText xml:space="preserve"> PAGEREF _Toc164969479 \h </w:instrText>
             </w:r>
             <w:r>
               <w:rPr>
@@ -641,7 +656,7 @@
         </w:p>
         <w:p>
           <w:pPr>
-            <w:pStyle w:val="TDC3"/>
+            <w:pStyle w:val="TDC2"/>
             <w:tabs>
               <w:tab w:val="right" w:leader="dot" w:pos="8494"/>
             </w:tabs>
@@ -653,13 +668,13 @@
               <w:lang w:eastAsia="es-ES"/>
             </w:rPr>
           </w:pPr>
-          <w:hyperlink w:anchor="_Toc164945911" w:history="1">
+          <w:hyperlink w:anchor="_Toc164969480" w:history="1">
             <w:r>
               <w:rPr>
                 <w:rStyle w:val="Hipervnculo"/>
                 <w:noProof/>
               </w:rPr>
-              <w:t>Subcontenido 1.1</w:t>
+              <w:t>Override “equals” method</w:t>
             </w:r>
             <w:r>
               <w:rPr>
@@ -680,7 +695,7 @@
                 <w:noProof/>
                 <w:webHidden/>
               </w:rPr>
-              <w:instrText xml:space="preserve"> PAGEREF _Toc164945911 \h </w:instrText>
+              <w:instrText xml:space="preserve"> PAGEREF _Toc164969480 \h </w:instrText>
             </w:r>
             <w:r>
               <w:rPr>
@@ -700,7 +715,80 @@
                 <w:noProof/>
                 <w:webHidden/>
               </w:rPr>
-              <w:t>6</w:t>
+              <w:t>7</w:t>
+            </w:r>
+            <w:r>
+              <w:rPr>
+                <w:noProof/>
+                <w:webHidden/>
+              </w:rPr>
+              <w:fldChar w:fldCharType="end"/>
+            </w:r>
+          </w:hyperlink>
+        </w:p>
+        <w:p>
+          <w:pPr>
+            <w:pStyle w:val="TDC2"/>
+            <w:tabs>
+              <w:tab w:val="right" w:leader="dot" w:pos="8494"/>
+            </w:tabs>
+            <w:rPr>
+              <w:rFonts w:eastAsiaTheme="minorEastAsia"/>
+              <w:noProof/>
+              <w:sz w:val="24"/>
+              <w:szCs w:val="24"/>
+              <w:lang w:eastAsia="es-ES"/>
+            </w:rPr>
+          </w:pPr>
+          <w:hyperlink w:anchor="_Toc164969481" w:history="1">
+            <w:r>
+              <w:rPr>
+                <w:rStyle w:val="Hipervnculo"/>
+                <w:noProof/>
+                <w:lang w:val="en-GB"/>
+              </w:rPr>
+              <w:t>Replace assert with a proper check</w:t>
+            </w:r>
+            <w:r>
+              <w:rPr>
+                <w:noProof/>
+                <w:webHidden/>
+              </w:rPr>
+              <w:tab/>
+            </w:r>
+            <w:r>
+              <w:rPr>
+                <w:noProof/>
+                <w:webHidden/>
+              </w:rPr>
+              <w:fldChar w:fldCharType="begin"/>
+            </w:r>
+            <w:r>
+              <w:rPr>
+                <w:noProof/>
+                <w:webHidden/>
+              </w:rPr>
+              <w:instrText xml:space="preserve"> PAGEREF _Toc164969481 \h </w:instrText>
+            </w:r>
+            <w:r>
+              <w:rPr>
+                <w:noProof/>
+                <w:webHidden/>
+              </w:rPr>
+            </w:r>
+            <w:r>
+              <w:rPr>
+                <w:noProof/>
+                <w:webHidden/>
+              </w:rPr>
+              <w:fldChar w:fldCharType="separate"/>
+            </w:r>
+            <w:r>
+              <w:rPr>
+                <w:noProof/>
+                <w:webHidden/>
+              </w:rPr>
+              <w:t>8</w:t>
             </w:r>
             <w:r>
               <w:rPr>
@@ -725,7 +813,7 @@
               <w:lang w:eastAsia="es-ES"/>
             </w:rPr>
           </w:pPr>
-          <w:hyperlink w:anchor="_Toc164945912" w:history="1">
+          <w:hyperlink w:anchor="_Toc164969482" w:history="1">
             <w:r>
               <w:rPr>
                 <w:rStyle w:val="Hipervnculo"/>
@@ -752,7 +840,7 @@
                 <w:noProof/>
                 <w:webHidden/>
               </w:rPr>
-              <w:instrText xml:space="preserve"> PAGEREF _Toc164945912 \h </w:instrText>
+              <w:instrText xml:space="preserve"> PAGEREF _Toc164969482 \h </w:instrText>
             </w:r>
             <w:r>
               <w:rPr>
@@ -772,7 +860,7 @@
                 <w:noProof/>
                 <w:webHidden/>
               </w:rPr>
-              <w:t>7</w:t>
+              <w:t>9</w:t>
             </w:r>
             <w:r>
               <w:rPr>
@@ -797,7 +885,7 @@
               <w:lang w:eastAsia="es-ES"/>
             </w:rPr>
           </w:pPr>
-          <w:hyperlink w:anchor="_Toc164945913" w:history="1">
+          <w:hyperlink w:anchor="_Toc164969483" w:history="1">
             <w:r>
               <w:rPr>
                 <w:rStyle w:val="Hipervnculo"/>
@@ -824,7 +912,7 @@
                 <w:noProof/>
                 <w:webHidden/>
               </w:rPr>
-              <w:instrText xml:space="preserve"> PAGEREF _Toc164945913 \h </w:instrText>
+              <w:instrText xml:space="preserve"> PAGEREF _Toc164969483 \h </w:instrText>
             </w:r>
             <w:r>
               <w:rPr>
@@ -844,7 +932,7 @@
                 <w:noProof/>
                 <w:webHidden/>
               </w:rPr>
-              <w:t>8</w:t>
+              <w:t>10</w:t>
             </w:r>
             <w:r>
               <w:rPr>
@@ -884,7 +972,7 @@
       <w:pPr>
         <w:pStyle w:val="Ttulo1"/>
       </w:pPr>
-      <w:bookmarkStart w:id="0" w:name="_Toc164945906"/>
+      <w:bookmarkStart w:id="0" w:name="_Toc164969475"/>
       <w:r>
         <w:t>Resumen de</w:t>
       </w:r>
@@ -894,26 +982,47 @@
       <w:bookmarkEnd w:id="0"/>
     </w:p>
     <w:p>
-      <w:pPr>
-        <w:rPr>
-          <w:lang w:val="en-GB"/>
-        </w:rPr>
-      </w:pPr>
-      <w:r>
-        <w:t>Este informe incluye describe los malos olores del código producido por el estudiante 1 en el tercer entregable. El análisis se ha hecho con ayuda de la herramienta SonarLint (plug-in de Eclipse). Sólo se explicarán aquellos malos olores o bad smells inofensivos para el proyecto. Los de mayor severidad se habrán corregido y no será necesario mencionarlos en el presente informe.</w:t>
+      <w:r>
+        <w:t xml:space="preserve">Este informe incluye describe los malos olores del código producido por el estudiante 1 en el tercer entregable. El análisis se ha hecho con ayuda de la herramienta </w:t>
+      </w:r>
+      <w:proofErr w:type="spellStart"/>
+      <w:r>
+        <w:t>SonarLint</w:t>
+      </w:r>
+      <w:proofErr w:type="spellEnd"/>
+      <w:r>
+        <w:t xml:space="preserve"> (</w:t>
+      </w:r>
+      <w:proofErr w:type="spellStart"/>
+      <w:r>
+        <w:t>plug</w:t>
+      </w:r>
+      <w:proofErr w:type="spellEnd"/>
+      <w:r>
+        <w:t xml:space="preserve">-in de Eclipse). Sólo se explicarán aquellos malos olores o </w:t>
+      </w:r>
+      <w:proofErr w:type="spellStart"/>
+      <w:r>
+        <w:t>bad</w:t>
+      </w:r>
+      <w:proofErr w:type="spellEnd"/>
+      <w:r>
+        <w:t xml:space="preserve"> </w:t>
+      </w:r>
+      <w:proofErr w:type="spellStart"/>
+      <w:r>
+        <w:t>smells</w:t>
+      </w:r>
+      <w:proofErr w:type="spellEnd"/>
+      <w:r>
+        <w:t xml:space="preserve"> inofensivos para el proyecto. Los de mayor severidad se habrán corregido y no será necesario mencionarlos en el presente informe.</w:t>
       </w:r>
     </w:p>
     <w:p>
       <w:pPr>
         <w:jc w:val="left"/>
-        <w:rPr>
-          <w:lang w:val="en-GB"/>
-        </w:rPr>
-      </w:pPr>
-      <w:r>
-        <w:rPr>
-          <w:lang w:val="en-GB"/>
-        </w:rPr>
+      </w:pPr>
+      <w:r>
         <w:br w:type="page"/>
       </w:r>
     </w:p>
@@ -921,7 +1030,7 @@
       <w:pPr>
         <w:pStyle w:val="Ttulo1"/>
       </w:pPr>
-      <w:bookmarkStart w:id="1" w:name="_Toc164945907"/>
+      <w:bookmarkStart w:id="1" w:name="_Toc164969476"/>
       <w:r>
         <w:t xml:space="preserve">Historial de </w:t>
       </w:r>
@@ -941,9 +1050,9 @@
       </w:tblPr>
       <w:tblGrid>
         <w:gridCol w:w="900"/>
-        <w:gridCol w:w="3914"/>
+        <w:gridCol w:w="3772"/>
         <w:gridCol w:w="1278"/>
-        <w:gridCol w:w="2744"/>
+        <w:gridCol w:w="2886"/>
       </w:tblGrid>
       <w:tr>
         <w:tc>
@@ -969,7 +1078,7 @@
         </w:tc>
         <w:tc>
           <w:tcPr>
-            <w:tcW w:w="3915" w:type="dxa"/>
+            <w:tcW w:w="3773" w:type="dxa"/>
             <w:shd w:val="clear" w:color="auto" w:fill="D9E2F3" w:themeFill="accent1" w:themeFillTint="33"/>
           </w:tcPr>
           <w:p>
@@ -1011,7 +1120,7 @@
         </w:tc>
         <w:tc>
           <w:tcPr>
-            <w:tcW w:w="2745" w:type="dxa"/>
+            <w:tcW w:w="2887" w:type="dxa"/>
             <w:shd w:val="clear" w:color="auto" w:fill="D9E2F3" w:themeFill="accent1" w:themeFillTint="33"/>
           </w:tcPr>
           <w:p>
@@ -1041,13 +1150,16 @@
               <w:t>V</w:t>
             </w:r>
             <w:r>
-              <w:t>0.0</w:t>
+              <w:t>0.</w:t>
+            </w:r>
+            <w:r>
+              <w:t>1</w:t>
             </w:r>
           </w:p>
         </w:tc>
         <w:tc>
           <w:tcPr>
-            <w:tcW w:w="3915" w:type="dxa"/>
+            <w:tcW w:w="3773" w:type="dxa"/>
           </w:tcPr>
           <w:p>
             <w:r>
@@ -1067,7 +1179,7 @@
         </w:tc>
         <w:tc>
           <w:tcPr>
-            <w:tcW w:w="2745" w:type="dxa"/>
+            <w:tcW w:w="2887" w:type="dxa"/>
           </w:tcPr>
           <w:p>
             <w:r>
@@ -1081,25 +1193,57 @@
           <w:tcPr>
             <w:tcW w:w="900" w:type="dxa"/>
           </w:tcPr>
-          <w:p/>
+          <w:p>
+            <w:r>
+              <w:t>V1.0</w:t>
+            </w:r>
+          </w:p>
         </w:tc>
         <w:tc>
           <w:tcPr>
-            <w:tcW w:w="3915" w:type="dxa"/>
+            <w:tcW w:w="3773" w:type="dxa"/>
           </w:tcPr>
-          <w:p/>
+          <w:p>
+            <w:r>
+              <w:t xml:space="preserve">Listado de </w:t>
+            </w:r>
+            <w:proofErr w:type="spellStart"/>
+            <w:r>
+              <w:t>bad</w:t>
+            </w:r>
+            <w:proofErr w:type="spellEnd"/>
+            <w:r>
+              <w:t xml:space="preserve"> </w:t>
+            </w:r>
+            <w:proofErr w:type="spellStart"/>
+            <w:r>
+              <w:t>smells</w:t>
+            </w:r>
+            <w:proofErr w:type="spellEnd"/>
+            <w:r>
+              <w:t>.</w:t>
+            </w:r>
+          </w:p>
         </w:tc>
         <w:tc>
           <w:tcPr>
             <w:tcW w:w="1276" w:type="dxa"/>
           </w:tcPr>
-          <w:p/>
+          <w:p>
+            <w:r>
+              <w:t>25/04/2024</w:t>
+            </w:r>
+          </w:p>
         </w:tc>
         <w:tc>
           <w:tcPr>
-            <w:tcW w:w="2745" w:type="dxa"/>
+            <w:tcW w:w="2887" w:type="dxa"/>
           </w:tcPr>
-          <w:p/>
+          <w:p>
+            <w:r>
+              <w:t>María de la Salud Carrera Talaverón</w:t>
+            </w:r>
+          </w:p>
         </w:tc>
       </w:tr>
       <w:tr>
@@ -1107,25 +1251,44 @@
           <w:tcPr>
             <w:tcW w:w="900" w:type="dxa"/>
           </w:tcPr>
-          <w:p/>
+          <w:p>
+            <w:r>
+              <w:t>V1.</w:t>
+            </w:r>
+            <w:r>
+              <w:t>1</w:t>
+            </w:r>
+          </w:p>
         </w:tc>
         <w:tc>
           <w:tcPr>
-            <w:tcW w:w="3915" w:type="dxa"/>
+            <w:tcW w:w="3773" w:type="dxa"/>
           </w:tcPr>
-          <w:p/>
+          <w:p>
+            <w:r>
+              <w:t>Introducción. Conclusión. Bibliografía.</w:t>
+            </w:r>
+          </w:p>
         </w:tc>
         <w:tc>
           <w:tcPr>
             <w:tcW w:w="1276" w:type="dxa"/>
           </w:tcPr>
-          <w:p/>
+          <w:p>
+            <w:r>
+              <w:t>25/04/2024</w:t>
+            </w:r>
+          </w:p>
         </w:tc>
         <w:tc>
           <w:tcPr>
-            <w:tcW w:w="2745" w:type="dxa"/>
+            <w:tcW w:w="2887" w:type="dxa"/>
           </w:tcPr>
-          <w:p/>
+          <w:p>
+            <w:r>
+              <w:t>María de la Salud Carrera Talaverón</w:t>
+            </w:r>
+          </w:p>
         </w:tc>
       </w:tr>
     </w:tbl>
@@ -1142,7 +1305,7 @@
       <w:pPr>
         <w:pStyle w:val="Ttulo1"/>
       </w:pPr>
-      <w:bookmarkStart w:id="2" w:name="_Toc164945908"/>
+      <w:bookmarkStart w:id="2" w:name="_Toc164969477"/>
       <w:r>
         <w:t>Introducción</w:t>
       </w:r>
@@ -1150,10 +1313,65 @@
     </w:p>
     <w:p>
       <w:r>
-        <w:t>Describir los contenidos de forma breve. En el último párrafo describir la estructura del documento</w:t>
-      </w:r>
-      <w:r>
-        <w:t>. No debería tener más de 1000 palabras.</w:t>
+        <w:t>Este informe de “</w:t>
+      </w:r>
+      <w:proofErr w:type="spellStart"/>
+      <w:r>
+        <w:t>Linting</w:t>
+      </w:r>
+      <w:proofErr w:type="spellEnd"/>
+      <w:r>
+        <w:t xml:space="preserve">” consiste en describir y analizar los malos olores encontrados en el código del estudiante 1, con ayuda de la herramienta </w:t>
+      </w:r>
+      <w:proofErr w:type="spellStart"/>
+      <w:r>
+        <w:t>SonarLint</w:t>
+      </w:r>
+      <w:proofErr w:type="spellEnd"/>
+      <w:r>
+        <w:t xml:space="preserve">. Para cada </w:t>
+      </w:r>
+      <w:proofErr w:type="spellStart"/>
+      <w:r>
+        <w:t>code</w:t>
+      </w:r>
+      <w:proofErr w:type="spellEnd"/>
+      <w:r>
+        <w:t xml:space="preserve"> </w:t>
+      </w:r>
+      <w:proofErr w:type="spellStart"/>
+      <w:r>
+        <w:t>smell</w:t>
+      </w:r>
+      <w:proofErr w:type="spellEnd"/>
+      <w:r>
+        <w:t xml:space="preserve"> se menciona su causa, sus posibles soluciones, su localización en el código y una justificación de por qué no se han solucionado.</w:t>
+      </w:r>
+    </w:p>
+    <w:p>
+      <w:r>
+        <w:t>En concreto, se han encontrado tres tipos de malos olores: repetición excesiva de un literal, no sobreescritura del método “</w:t>
+      </w:r>
+      <w:proofErr w:type="spellStart"/>
+      <w:r>
+        <w:t>equals</w:t>
+      </w:r>
+      <w:proofErr w:type="spellEnd"/>
+      <w:r>
+        <w:t xml:space="preserve">” y uso del tipo primitivo </w:t>
+      </w:r>
+      <w:proofErr w:type="spellStart"/>
+      <w:r>
+        <w:t>assert</w:t>
+      </w:r>
+      <w:proofErr w:type="spellEnd"/>
+      <w:r>
+        <w:t xml:space="preserve"> en lugar de una sentencia condicional. Cada uno de ellos está descrito en un apartado.</w:t>
+      </w:r>
+    </w:p>
+    <w:p>
+      <w:r>
+        <w:t>Finalmente, se proporciona una conclusión del informe.</w:t>
       </w:r>
     </w:p>
     <w:p>
@@ -1168,40 +1386,447 @@
       <w:pPr>
         <w:pStyle w:val="Ttulo1"/>
       </w:pPr>
-      <w:bookmarkStart w:id="3" w:name="_Toc164945909"/>
-      <w:r>
-        <w:t>Listado de bad smells</w:t>
+      <w:bookmarkStart w:id="3" w:name="_Toc164969478"/>
+      <w:r>
+        <w:t xml:space="preserve">Listado de </w:t>
+      </w:r>
+      <w:proofErr w:type="spellStart"/>
+      <w:r>
+        <w:t>bad</w:t>
+      </w:r>
+      <w:proofErr w:type="spellEnd"/>
+      <w:r>
+        <w:t xml:space="preserve"> </w:t>
+      </w:r>
+      <w:proofErr w:type="spellStart"/>
+      <w:r>
+        <w:t>smells</w:t>
       </w:r>
       <w:bookmarkEnd w:id="3"/>
+      <w:proofErr w:type="spellEnd"/>
+    </w:p>
+    <w:p>
+      <w:r>
+        <w:t xml:space="preserve">Sólo se van a analizar los </w:t>
+      </w:r>
+      <w:proofErr w:type="spellStart"/>
+      <w:r>
+        <w:t>bad</w:t>
+      </w:r>
+      <w:proofErr w:type="spellEnd"/>
+      <w:r>
+        <w:t xml:space="preserve"> </w:t>
+      </w:r>
+      <w:proofErr w:type="spellStart"/>
+      <w:r>
+        <w:t>smells</w:t>
+      </w:r>
+      <w:proofErr w:type="spellEnd"/>
+      <w:r>
+        <w:t xml:space="preserve"> implementados en el código de las tareas del estudiante 1. Los introducidos en el código original del proyecto, por los otros estudiantes o en las tareas grupales no se tendrán en cuenta.</w:t>
+      </w:r>
     </w:p>
     <w:p>
       <w:pPr>
         <w:pStyle w:val="Ttulo2"/>
       </w:pPr>
-      <w:bookmarkStart w:id="4" w:name="_Toc164945910"/>
-      <w:r>
-        <w:t>Subcontenido 1</w:t>
+      <w:bookmarkStart w:id="4" w:name="_Toc164969479"/>
+      <w:r>
+        <w:t>Literal repetido demasiadas veces</w:t>
       </w:r>
       <w:bookmarkEnd w:id="4"/>
     </w:p>
     <w:p>
-      <w:pPr>
-        <w:pStyle w:val="Ttulo3"/>
-      </w:pPr>
-      <w:bookmarkStart w:id="5" w:name="_Toc164945911"/>
-      <w:r>
-        <w:t>Subcontenido 1.1</w:t>
+      <w:r>
+        <w:t xml:space="preserve">Este </w:t>
+      </w:r>
+      <w:proofErr w:type="spellStart"/>
+      <w:r>
+        <w:t>bad</w:t>
+      </w:r>
+      <w:proofErr w:type="spellEnd"/>
+      <w:r>
+        <w:t xml:space="preserve"> </w:t>
+      </w:r>
+      <w:proofErr w:type="spellStart"/>
+      <w:r>
+        <w:t>smell</w:t>
+      </w:r>
+      <w:proofErr w:type="spellEnd"/>
+      <w:r>
+        <w:t xml:space="preserve"> se </w:t>
+      </w:r>
+      <w:r>
+        <w:t>produce cuando, en un mismo documento, repetimos un mismo literal demasiadas veces, en lugar de definir una constante que almacene el valor de dicho literal y utilizar esa constante.</w:t>
+      </w:r>
+    </w:p>
+    <w:p>
+      <w:r>
+        <w:drawing>
+          <wp:anchor distT="0" distB="0" distL="114300" distR="114300" simplePos="0" relativeHeight="251658240" behindDoc="0" locked="0" layoutInCell="1" allowOverlap="1" wp14:anchorId="27A61A98" wp14:editId="04BF297F">
+            <wp:simplePos x="0" y="0"/>
+            <wp:positionH relativeFrom="margin">
+              <wp:align>left</wp:align>
+            </wp:positionH>
+            <wp:positionV relativeFrom="paragraph">
+              <wp:posOffset>416560</wp:posOffset>
+            </wp:positionV>
+            <wp:extent cx="2990850" cy="1791335"/>
+            <wp:effectExtent l="19050" t="19050" r="19050" b="18415"/>
+            <wp:wrapSquare wrapText="bothSides"/>
+            <wp:docPr id="1012403512" name="Imagen 1" descr="Interfaz de usuario gráfica, Texto, Aplicación, Correo electrónico&#10;&#10;Descripción generada automáticamente"/>
+            <wp:cNvGraphicFramePr>
+              <a:graphicFrameLocks xmlns:a="http://schemas.openxmlformats.org/drawingml/2006/main" noChangeAspect="1"/>
+            </wp:cNvGraphicFramePr>
+            <a:graphic xmlns:a="http://schemas.openxmlformats.org/drawingml/2006/main">
+              <a:graphicData uri="http://schemas.openxmlformats.org/drawingml/2006/picture">
+                <pic:pic xmlns:pic="http://schemas.openxmlformats.org/drawingml/2006/picture">
+                  <pic:nvPicPr>
+                    <pic:cNvPr id="1012403512" name="Imagen 1" descr="Interfaz de usuario gráfica, Texto, Aplicación, Correo electrónico&#10;&#10;Descripción generada automáticamente"/>
+                    <pic:cNvPicPr/>
+                  </pic:nvPicPr>
+                  <pic:blipFill>
+                    <a:blip r:embed="rId13" cstate="print">
+                      <a:extLst>
+                        <a:ext uri="{28A0092B-C50C-407E-A947-70E740481C1C}">
+                          <a14:useLocalDpi xmlns:a14="http://schemas.microsoft.com/office/drawing/2010/main" val="0"/>
+                        </a:ext>
+                      </a:extLst>
+                    </a:blip>
+                    <a:stretch>
+                      <a:fillRect/>
+                    </a:stretch>
+                  </pic:blipFill>
+                  <pic:spPr>
+                    <a:xfrm>
+                      <a:off x="0" y="0"/>
+                      <a:ext cx="3043941" cy="1823649"/>
+                    </a:xfrm>
+                    <a:prstGeom prst="rect">
+                      <a:avLst/>
+                    </a:prstGeom>
+                    <a:ln>
+                      <a:solidFill>
+                        <a:schemeClr val="accent1"/>
+                      </a:solidFill>
+                    </a:ln>
+                  </pic:spPr>
+                </pic:pic>
+              </a:graphicData>
+            </a:graphic>
+            <wp14:sizeRelH relativeFrom="margin">
+              <wp14:pctWidth>0</wp14:pctWidth>
+            </wp14:sizeRelH>
+            <wp14:sizeRelV relativeFrom="margin">
+              <wp14:pctHeight>0</wp14:pctHeight>
+            </wp14:sizeRelV>
+          </wp:anchor>
+        </w:drawing>
+      </w:r>
+      <w:r>
+        <w:t xml:space="preserve">Solucionar este mal olor ayudaría a futuras modificaciones del código, pues, si fuera necesario modificar el literal que se repite, sólo habría que cambiar su valor en la definición de la constante. De lo contrario, habría que modificar cada una de las apariciones </w:t>
+      </w:r>
+      <w:proofErr w:type="gramStart"/>
+      <w:r>
+        <w:t>del mismo</w:t>
+      </w:r>
+      <w:proofErr w:type="gramEnd"/>
+      <w:r>
+        <w:t>.</w:t>
+      </w:r>
+    </w:p>
+    <w:p>
+      <w:r>
+        <w:t xml:space="preserve">Se puede encontrar </w:t>
+      </w:r>
+      <w:proofErr w:type="spellStart"/>
+      <w:r>
+        <w:t>bad</w:t>
+      </w:r>
+      <w:proofErr w:type="spellEnd"/>
+      <w:r>
+        <w:t xml:space="preserve"> </w:t>
+      </w:r>
+      <w:proofErr w:type="spellStart"/>
+      <w:r>
+        <w:t>smells</w:t>
+      </w:r>
+      <w:proofErr w:type="spellEnd"/>
+      <w:r>
+        <w:t xml:space="preserve"> de este tipo en los siguientes archivos: </w:t>
+      </w:r>
+      <w:proofErr w:type="spellStart"/>
+      <w:r>
+        <w:t>ManagerAssignationCreateService</w:t>
+      </w:r>
+      <w:proofErr w:type="spellEnd"/>
+      <w:r>
+        <w:t xml:space="preserve">, </w:t>
+      </w:r>
+      <w:proofErr w:type="spellStart"/>
+      <w:r>
+        <w:t>ManagerAssignation</w:t>
+      </w:r>
+      <w:r>
+        <w:t>Delete</w:t>
+      </w:r>
+      <w:r>
+        <w:t>Service</w:t>
+      </w:r>
+      <w:proofErr w:type="spellEnd"/>
+      <w:r>
+        <w:t xml:space="preserve">, </w:t>
+      </w:r>
+      <w:proofErr w:type="spellStart"/>
+      <w:r>
+        <w:t>ManagerProjectPublishService</w:t>
+      </w:r>
+      <w:proofErr w:type="spellEnd"/>
+      <w:r>
+        <w:t>, entre otros.</w:t>
+      </w:r>
+    </w:p>
+    <w:p>
+      <w:r>
+        <w:t xml:space="preserve">Como se puede observar en la imagen, la mayoría de las veces que aparece este </w:t>
+      </w:r>
+      <w:proofErr w:type="spellStart"/>
+      <w:r>
+        <w:t>bad</w:t>
+      </w:r>
+      <w:proofErr w:type="spellEnd"/>
+      <w:r>
+        <w:t xml:space="preserve"> </w:t>
+      </w:r>
+      <w:proofErr w:type="spellStart"/>
+      <w:r>
+        <w:t>smell</w:t>
+      </w:r>
+      <w:proofErr w:type="spellEnd"/>
+      <w:r>
+        <w:t xml:space="preserve"> es en los servicios de creación, actualización, publicación y borrado de entidades, puesto que se repiten numerosas veces los nombres de los atributos de estas. Se ha optado por no solucionar este </w:t>
+      </w:r>
+      <w:proofErr w:type="spellStart"/>
+      <w:r>
+        <w:t>bad</w:t>
+      </w:r>
+      <w:proofErr w:type="spellEnd"/>
+      <w:r>
+        <w:t xml:space="preserve"> </w:t>
+      </w:r>
+      <w:proofErr w:type="spellStart"/>
+      <w:r>
+        <w:t>smell</w:t>
+      </w:r>
+      <w:proofErr w:type="spellEnd"/>
+      <w:r>
+        <w:t xml:space="preserve"> porque, aunque se ganaría en mantenibilidad, se perdería en comprensión del código.</w:t>
+      </w:r>
+    </w:p>
+    <w:p>
+      <w:pPr>
+        <w:jc w:val="left"/>
+        <w:rPr>
+          <w:rFonts w:ascii="Times New Roman" w:eastAsiaTheme="majorEastAsia" w:hAnsi="Times New Roman" w:cstheme="majorBidi"/>
+          <w:color w:val="833C0B" w:themeColor="accent2" w:themeShade="80"/>
+          <w:sz w:val="36"/>
+          <w:szCs w:val="26"/>
+        </w:rPr>
+      </w:pPr>
+      <w:r>
+        <w:br w:type="page"/>
+      </w:r>
+    </w:p>
+    <w:p>
+      <w:pPr>
+        <w:pStyle w:val="Ttulo2"/>
+      </w:pPr>
+      <w:bookmarkStart w:id="5" w:name="_Toc164969480"/>
+      <w:proofErr w:type="spellStart"/>
+      <w:r>
+        <w:t>Override</w:t>
+      </w:r>
+      <w:proofErr w:type="spellEnd"/>
+      <w:r>
+        <w:t xml:space="preserve"> “</w:t>
+      </w:r>
+      <w:proofErr w:type="spellStart"/>
+      <w:r>
+        <w:t>equals</w:t>
+      </w:r>
+      <w:proofErr w:type="spellEnd"/>
+      <w:r>
+        <w:t xml:space="preserve">” </w:t>
+      </w:r>
+      <w:proofErr w:type="spellStart"/>
+      <w:r>
+        <w:t>method</w:t>
       </w:r>
       <w:bookmarkEnd w:id="5"/>
-    </w:p>
-    <w:p>
-      <w:r>
-        <w:t>Contenido según el tipo de informe.</w:t>
+      <w:proofErr w:type="spellEnd"/>
+    </w:p>
+    <w:p>
+      <w:r>
+        <w:drawing>
+          <wp:anchor distT="0" distB="0" distL="114300" distR="114300" simplePos="0" relativeHeight="251659264" behindDoc="0" locked="0" layoutInCell="1" allowOverlap="1" wp14:anchorId="1EE8886D" wp14:editId="7C488264">
+            <wp:simplePos x="0" y="0"/>
+            <wp:positionH relativeFrom="margin">
+              <wp:align>left</wp:align>
+            </wp:positionH>
+            <wp:positionV relativeFrom="paragraph">
+              <wp:posOffset>23495</wp:posOffset>
+            </wp:positionV>
+            <wp:extent cx="1623483" cy="848768"/>
+            <wp:effectExtent l="19050" t="19050" r="15240" b="27940"/>
+            <wp:wrapSquare wrapText="bothSides"/>
+            <wp:docPr id="1834708560" name="Imagen 1" descr="Interfaz de usuario gráfica, Texto, Aplicación, Chat o mensaje de texto&#10;&#10;Descripción generada automáticamente"/>
+            <wp:cNvGraphicFramePr>
+              <a:graphicFrameLocks xmlns:a="http://schemas.openxmlformats.org/drawingml/2006/main" noChangeAspect="1"/>
+            </wp:cNvGraphicFramePr>
+            <a:graphic xmlns:a="http://schemas.openxmlformats.org/drawingml/2006/main">
+              <a:graphicData uri="http://schemas.openxmlformats.org/drawingml/2006/picture">
+                <pic:pic xmlns:pic="http://schemas.openxmlformats.org/drawingml/2006/picture">
+                  <pic:nvPicPr>
+                    <pic:cNvPr id="1834708560" name="Imagen 1" descr="Interfaz de usuario gráfica, Texto, Aplicación, Chat o mensaje de texto&#10;&#10;Descripción generada automáticamente"/>
+                    <pic:cNvPicPr/>
+                  </pic:nvPicPr>
+                  <pic:blipFill rotWithShape="1">
+                    <a:blip r:embed="rId14" cstate="print">
+                      <a:extLst>
+                        <a:ext uri="{28A0092B-C50C-407E-A947-70E740481C1C}">
+                          <a14:useLocalDpi xmlns:a14="http://schemas.microsoft.com/office/drawing/2010/main" val="0"/>
+                        </a:ext>
+                      </a:extLst>
+                    </a:blip>
+                    <a:srcRect l="6038" r="3138"/>
+                    <a:stretch/>
+                  </pic:blipFill>
+                  <pic:spPr bwMode="auto">
+                    <a:xfrm>
+                      <a:off x="0" y="0"/>
+                      <a:ext cx="1623483" cy="848768"/>
+                    </a:xfrm>
+                    <a:prstGeom prst="rect">
+                      <a:avLst/>
+                    </a:prstGeom>
+                    <a:ln w="9525" cap="flat" cmpd="sng" algn="ctr">
+                      <a:solidFill>
+                        <a:srgbClr val="4472C4"/>
+                      </a:solidFill>
+                      <a:prstDash val="solid"/>
+                      <a:round/>
+                      <a:headEnd type="none" w="med" len="med"/>
+                      <a:tailEnd type="none" w="med" len="med"/>
+                      <a:extLst>
+                        <a:ext uri="{C807C97D-BFC1-408E-A445-0C87EB9F89A2}">
+                          <ask:lineSketchStyleProps xmlns:ask="http://schemas.microsoft.com/office/drawing/2018/sketchyshapes" sd="0">
+                            <a:custGeom>
+                              <a:avLst/>
+                              <a:gdLst/>
+                              <a:ahLst/>
+                              <a:cxnLst/>
+                              <a:rect l="0" t="0" r="0" b="0"/>
+                              <a:pathLst/>
+                            </a:custGeom>
+                            <ask:type/>
+                          </ask:lineSketchStyleProps>
+                        </a:ext>
+                      </a:extLst>
+                    </a:ln>
+                    <a:extLst>
+                      <a:ext uri="{53640926-AAD7-44D8-BBD7-CCE9431645EC}">
+                        <a14:shadowObscured xmlns:a14="http://schemas.microsoft.com/office/drawing/2010/main"/>
+                      </a:ext>
+                    </a:extLst>
+                  </pic:spPr>
+                </pic:pic>
+              </a:graphicData>
+            </a:graphic>
+          </wp:anchor>
+        </w:drawing>
+      </w:r>
+      <w:r>
+        <w:t xml:space="preserve">Este tipo de </w:t>
+      </w:r>
+      <w:proofErr w:type="spellStart"/>
+      <w:r>
+        <w:t>bad</w:t>
+      </w:r>
+      <w:proofErr w:type="spellEnd"/>
+      <w:r>
+        <w:t xml:space="preserve"> </w:t>
+      </w:r>
+      <w:proofErr w:type="spellStart"/>
+      <w:r>
+        <w:t>smell</w:t>
+      </w:r>
+      <w:proofErr w:type="spellEnd"/>
+      <w:r>
+        <w:t xml:space="preserve"> se da, sobre todo, en las entidades del proyecto, puesto que, en general, en Java se debería sobrescribir el método “</w:t>
+      </w:r>
+      <w:proofErr w:type="spellStart"/>
+      <w:r>
+        <w:t>equals</w:t>
+      </w:r>
+      <w:proofErr w:type="spellEnd"/>
+      <w:r>
+        <w:t xml:space="preserve">” en todas las clases que se creen, para personalizar el tratamiento de varios objetos de la misma entidad. Sin embargo, en la mayoría de </w:t>
+      </w:r>
+      <w:proofErr w:type="gramStart"/>
+      <w:r>
+        <w:t>casos</w:t>
+      </w:r>
+      <w:proofErr w:type="gramEnd"/>
+      <w:r>
+        <w:t xml:space="preserve"> no es necesario hacerlo, puesto que se suele necesitar que dos objetos compartan los mismos valores de sus atributos para ser iguales.</w:t>
+      </w:r>
+    </w:p>
+    <w:p>
+      <w:r>
+        <w:t xml:space="preserve">En nuestro caso, las entidades que hemos definido extienden a </w:t>
+      </w:r>
+      <w:proofErr w:type="spellStart"/>
+      <w:r>
+        <w:t>AbstractEntity</w:t>
+      </w:r>
+      <w:proofErr w:type="spellEnd"/>
+      <w:r>
+        <w:t xml:space="preserve">, que ya tiene definido un método </w:t>
+      </w:r>
+      <w:proofErr w:type="spellStart"/>
+      <w:r>
+        <w:t>equals</w:t>
+      </w:r>
+      <w:proofErr w:type="spellEnd"/>
+      <w:r>
+        <w:t xml:space="preserve"> personalizado. Por tanto, este “</w:t>
+      </w:r>
+      <w:proofErr w:type="spellStart"/>
+      <w:r>
+        <w:t>bad</w:t>
+      </w:r>
+      <w:proofErr w:type="spellEnd"/>
+      <w:r>
+        <w:t xml:space="preserve"> </w:t>
+      </w:r>
+      <w:proofErr w:type="spellStart"/>
+      <w:r>
+        <w:t>smell</w:t>
+      </w:r>
+      <w:proofErr w:type="spellEnd"/>
+      <w:r>
+        <w:t>” en realidad ya estaría cubierto.</w:t>
       </w:r>
     </w:p>
     <w:p>
       <w:pPr>
         <w:jc w:val="left"/>
+        <w:rPr>
+          <w:rFonts w:ascii="Times New Roman" w:eastAsiaTheme="majorEastAsia" w:hAnsi="Times New Roman" w:cstheme="majorBidi"/>
+          <w:color w:val="833C0B" w:themeColor="accent2" w:themeShade="80"/>
+          <w:sz w:val="36"/>
+          <w:szCs w:val="26"/>
+        </w:rPr>
       </w:pPr>
       <w:r>
         <w:br w:type="page"/>
@@ -1209,23 +1834,188 @@
     </w:p>
     <w:p>
       <w:pPr>
+        <w:pStyle w:val="Ttulo2"/>
+        <w:rPr>
+          <w:lang w:val="en-GB"/>
+        </w:rPr>
+      </w:pPr>
+      <w:bookmarkStart w:id="6" w:name="_Toc164969481"/>
+      <w:r>
+        <w:rPr>
+          <w:lang w:val="en-GB"/>
+        </w:rPr>
+        <w:t>Replace assert with a p</w:t>
+      </w:r>
+      <w:r>
+        <w:rPr>
+          <w:lang w:val="en-GB"/>
+        </w:rPr>
+        <w:t xml:space="preserve">roper </w:t>
+      </w:r>
+      <w:proofErr w:type="gramStart"/>
+      <w:r>
+        <w:rPr>
+          <w:lang w:val="en-GB"/>
+        </w:rPr>
+        <w:t>check</w:t>
+      </w:r>
+      <w:bookmarkEnd w:id="6"/>
+      <w:proofErr w:type="gramEnd"/>
+    </w:p>
+    <w:p>
+      <w:r>
+        <w:drawing>
+          <wp:anchor distT="0" distB="0" distL="114300" distR="114300" simplePos="0" relativeHeight="251660288" behindDoc="0" locked="0" layoutInCell="1" allowOverlap="1" wp14:anchorId="113B9D07" wp14:editId="5901108D">
+            <wp:simplePos x="0" y="0"/>
+            <wp:positionH relativeFrom="margin">
+              <wp:align>left</wp:align>
+            </wp:positionH>
+            <wp:positionV relativeFrom="paragraph">
+              <wp:posOffset>24553</wp:posOffset>
+            </wp:positionV>
+            <wp:extent cx="2635385" cy="400071"/>
+            <wp:effectExtent l="19050" t="19050" r="12700" b="19050"/>
+            <wp:wrapSquare wrapText="bothSides"/>
+            <wp:docPr id="1115701262" name="Imagen 1" descr="Imagen que contiene Calendario&#10;&#10;Descripción generada automáticamente"/>
+            <wp:cNvGraphicFramePr>
+              <a:graphicFrameLocks xmlns:a="http://schemas.openxmlformats.org/drawingml/2006/main" noChangeAspect="1"/>
+            </wp:cNvGraphicFramePr>
+            <a:graphic xmlns:a="http://schemas.openxmlformats.org/drawingml/2006/main">
+              <a:graphicData uri="http://schemas.openxmlformats.org/drawingml/2006/picture">
+                <pic:pic xmlns:pic="http://schemas.openxmlformats.org/drawingml/2006/picture">
+                  <pic:nvPicPr>
+                    <pic:cNvPr id="1115701262" name="Imagen 1" descr="Imagen que contiene Calendario&#10;&#10;Descripción generada automáticamente"/>
+                    <pic:cNvPicPr/>
+                  </pic:nvPicPr>
+                  <pic:blipFill>
+                    <a:blip r:embed="rId15">
+                      <a:extLst>
+                        <a:ext uri="{28A0092B-C50C-407E-A947-70E740481C1C}">
+                          <a14:useLocalDpi xmlns:a14="http://schemas.microsoft.com/office/drawing/2010/main" val="0"/>
+                        </a:ext>
+                      </a:extLst>
+                    </a:blip>
+                    <a:stretch>
+                      <a:fillRect/>
+                    </a:stretch>
+                  </pic:blipFill>
+                  <pic:spPr>
+                    <a:xfrm>
+                      <a:off x="0" y="0"/>
+                      <a:ext cx="2635385" cy="400071"/>
+                    </a:xfrm>
+                    <a:prstGeom prst="rect">
+                      <a:avLst/>
+                    </a:prstGeom>
+                    <a:ln>
+                      <a:solidFill>
+                        <a:schemeClr val="accent1"/>
+                      </a:solidFill>
+                    </a:ln>
+                  </pic:spPr>
+                </pic:pic>
+              </a:graphicData>
+            </a:graphic>
+          </wp:anchor>
+        </w:drawing>
+      </w:r>
+      <w:r>
+        <w:t xml:space="preserve">Este tipo de </w:t>
+      </w:r>
+      <w:proofErr w:type="spellStart"/>
+      <w:r>
+        <w:t>bad</w:t>
+      </w:r>
+      <w:proofErr w:type="spellEnd"/>
+      <w:r>
+        <w:t xml:space="preserve"> </w:t>
+      </w:r>
+      <w:proofErr w:type="spellStart"/>
+      <w:r>
+        <w:t>smell</w:t>
+      </w:r>
+      <w:proofErr w:type="spellEnd"/>
+      <w:r>
+        <w:t xml:space="preserve"> se da</w:t>
+      </w:r>
+      <w:r>
+        <w:t xml:space="preserve"> cuando utilizamos el tipo primitivo “</w:t>
+      </w:r>
+      <w:proofErr w:type="spellStart"/>
+      <w:r>
+        <w:t>assert</w:t>
+      </w:r>
+      <w:proofErr w:type="spellEnd"/>
+      <w:r>
+        <w:t>” para definir una condición o predicado, en lugar de utilizar una sentencia “</w:t>
+      </w:r>
+      <w:proofErr w:type="spellStart"/>
+      <w:r>
+        <w:t>if</w:t>
+      </w:r>
+      <w:proofErr w:type="spellEnd"/>
+      <w:r>
+        <w:t>” que ejecute el bloque de código en caso necesario o que lance una excepción.</w:t>
+      </w:r>
+    </w:p>
+    <w:p>
+      <w:r>
+        <w:t>Lo encontramos casi exclusivamente en los métodos de nuestros servicios. Se ha optado por no corregir este mal olor debido a que es así cómo viene explicado en las transparencias de la asignatura.</w:t>
+      </w:r>
+    </w:p>
+    <w:p>
+      <w:pPr>
+        <w:jc w:val="left"/>
+        <w:rPr>
+          <w:rFonts w:ascii="Times New Roman" w:eastAsiaTheme="majorEastAsia" w:hAnsi="Times New Roman" w:cstheme="majorBidi"/>
+          <w:color w:val="833C0B" w:themeColor="accent2" w:themeShade="80"/>
+          <w:sz w:val="36"/>
+          <w:szCs w:val="26"/>
+          <w:lang w:val="en-GB"/>
+        </w:rPr>
+      </w:pPr>
+      <w:r>
+        <w:rPr>
+          <w:lang w:val="en-GB"/>
+        </w:rPr>
+        <w:br w:type="page"/>
+      </w:r>
+    </w:p>
+    <w:p>
+      <w:pPr>
         <w:pStyle w:val="Ttulo1"/>
       </w:pPr>
-      <w:bookmarkStart w:id="6" w:name="_Toc164945912"/>
+      <w:bookmarkStart w:id="7" w:name="_Toc164969482"/>
       <w:r>
         <w:t>Conclusiones</w:t>
       </w:r>
-      <w:bookmarkEnd w:id="6"/>
-    </w:p>
-    <w:p>
-      <w:r>
-        <w:t>Debería tener unas 200 palabras en la mayoría de casos.</w:t>
-      </w:r>
-    </w:p>
-    <w:p>
-      <w:pPr>
-        <w:jc w:val="left"/>
-      </w:pPr>
+      <w:bookmarkEnd w:id="7"/>
+    </w:p>
+    <w:p>
+      <w:r>
+        <w:t>Cabe destacar que, aunque el número de malos olores encontrados en el análisis ha sido significativo, eran todos de únicamente tres tipos distintos, lo que lleva a concluir que esta métrica del código ha sido positiva.</w:t>
+      </w:r>
+    </w:p>
+    <w:p>
+      <w:r>
+        <w:t xml:space="preserve">Durante el análisis, se solucionó un </w:t>
+      </w:r>
+      <w:proofErr w:type="spellStart"/>
+      <w:r>
+        <w:t>bad</w:t>
+      </w:r>
+      <w:proofErr w:type="spellEnd"/>
+      <w:r>
+        <w:t xml:space="preserve"> </w:t>
+      </w:r>
+      <w:proofErr w:type="spellStart"/>
+      <w:r>
+        <w:t>smell</w:t>
+      </w:r>
+      <w:proofErr w:type="spellEnd"/>
+      <w:r>
+        <w:t xml:space="preserve"> diferente y, por tanto, no aparece mencionado en este informe.</w:t>
+      </w:r>
       <w:r>
         <w:br w:type="page"/>
       </w:r>
@@ -1234,23 +2024,28 @@
       <w:pPr>
         <w:pStyle w:val="Ttulo1"/>
       </w:pPr>
-      <w:bookmarkStart w:id="7" w:name="_Toc164945913"/>
+      <w:bookmarkStart w:id="8" w:name="_Toc164969483"/>
       <w:r>
         <w:t>Bibliografía</w:t>
       </w:r>
-      <w:bookmarkEnd w:id="7"/>
-    </w:p>
-    <w:p>
-      <w:r>
-        <w:t xml:space="preserve">En blanco </w:t>
-      </w:r>
-      <w:r>
-        <w:t>a propósito.</w:t>
+      <w:bookmarkEnd w:id="8"/>
+    </w:p>
+    <w:p>
+      <w:r>
+        <w:t xml:space="preserve">Documentación de </w:t>
+      </w:r>
+      <w:proofErr w:type="spellStart"/>
+      <w:r>
+        <w:t>SonarLint</w:t>
+      </w:r>
+      <w:proofErr w:type="spellEnd"/>
+      <w:r>
+        <w:t>.</w:t>
       </w:r>
     </w:p>
     <w:sectPr>
-      <w:headerReference w:type="default" r:id="rId13"/>
-      <w:footerReference w:type="default" r:id="rId14"/>
+      <w:headerReference w:type="default" r:id="rId16"/>
+      <w:footerReference w:type="default" r:id="rId17"/>
       <w:pgSz w:w="11906" w:h="16838"/>
       <w:pgMar w:top="1417" w:right="1701" w:bottom="1417" w:left="1701" w:header="708" w:footer="708" w:gutter="0"/>
       <w:cols w:space="708"/>

</xml_diff>